<commit_message>
Correction on Client Engagement Form
</commit_message>
<xml_diff>
--- a/Documentation/ICT Project 1_v2.docx
+++ b/Documentation/ICT Project 1_v2.docx
@@ -3116,6 +3116,7 @@
       <w:r>
         <w:rPr>
           <w:b/>
+          <w:noProof/>
           <w:color w:val="000000"/>
           <w:sz w:val="24"/>
           <w:szCs w:val="24"/>
@@ -5519,7 +5520,7 @@
           <w:szCs w:val="24"/>
           <w:u w:val="single"/>
         </w:rPr>
-        <w:t>Dimitry Konovalov</w:t>
+        <w:t>Dmitry Konovalov</w:t>
       </w:r>
       <w:r>
         <w:rPr>
@@ -5825,7 +5826,7 @@
                 <w:sz w:val="20"/>
                 <w:szCs w:val="20"/>
               </w:rPr>
-              <w:t>Mr. Dimitry Konovalov</w:t>
+              <w:t>Mr. Dmitry Konovalov</w:t>
             </w:r>
           </w:p>
           <w:p>
@@ -6175,7 +6176,16 @@
                 <w:sz w:val="20"/>
                 <w:szCs w:val="20"/>
               </w:rPr>
-              <w:t>Dimitry Konovalov</w:t>
+              <w:t>D</w:t>
+            </w:r>
+            <w:bookmarkStart w:id="2" w:name="_GoBack"/>
+            <w:bookmarkEnd w:id="2"/>
+            <w:r>
+              <w:rPr>
+                <w:sz w:val="20"/>
+                <w:szCs w:val="20"/>
+              </w:rPr>
+              <w:t>mitry Konovalov</w:t>
             </w:r>
           </w:p>
           <w:p>
@@ -9715,8 +9725,8 @@
           <w:highlight w:val="white"/>
         </w:rPr>
       </w:pPr>
-      <w:bookmarkStart w:id="2" w:name="_heading=h.1fob9te" w:colFirst="0" w:colLast="0"/>
-      <w:bookmarkEnd w:id="2"/>
+      <w:bookmarkStart w:id="3" w:name="_heading=h.1fob9te" w:colFirst="0" w:colLast="0"/>
+      <w:bookmarkEnd w:id="3"/>
     </w:p>
     <w:sectPr>
       <w:pgSz w:w="11906" w:h="16838"/>
@@ -10133,7 +10143,7 @@
       </w:pPr>
     </w:pPrDefault>
   </w:docDefaults>
-  <w:latentStyles w:defLockedState="0" w:defUIPriority="99" w:defSemiHidden="0" w:defUnhideWhenUsed="0" w:defQFormat="0" w:count="376">
+  <w:latentStyles w:defLockedState="0" w:defUIPriority="99" w:defSemiHidden="0" w:defUnhideWhenUsed="0" w:defQFormat="0" w:count="377">
     <w:lsdException w:name="Normal" w:uiPriority="0" w:qFormat="1"/>
     <w:lsdException w:name="heading 1" w:uiPriority="9" w:qFormat="1"/>
     <w:lsdException w:name="heading 2" w:semiHidden="1" w:uiPriority="9" w:unhideWhenUsed="1" w:qFormat="1"/>
@@ -10239,7 +10249,6 @@
     <w:lsdException w:name="HTML Sample" w:semiHidden="1" w:unhideWhenUsed="1"/>
     <w:lsdException w:name="HTML Typewriter" w:semiHidden="1" w:unhideWhenUsed="1"/>
     <w:lsdException w:name="HTML Variable" w:semiHidden="1" w:unhideWhenUsed="1"/>
-    <w:lsdException w:name="Normal Table" w:semiHidden="1" w:unhideWhenUsed="1"/>
     <w:lsdException w:name="annotation subject" w:semiHidden="1" w:unhideWhenUsed="1"/>
     <w:lsdException w:name="No List" w:semiHidden="1" w:unhideWhenUsed="1"/>
     <w:lsdException w:name="Outline List 1" w:semiHidden="1" w:unhideWhenUsed="1"/>
@@ -10286,10 +10295,8 @@
     <w:lsdException w:name="Table Subtle 2" w:semiHidden="1" w:unhideWhenUsed="1"/>
     <w:lsdException w:name="Table Web 1" w:semiHidden="1" w:unhideWhenUsed="1"/>
     <w:lsdException w:name="Table Web 2" w:semiHidden="1" w:unhideWhenUsed="1"/>
-    <w:lsdException w:name="Table Web 3" w:semiHidden="1" w:unhideWhenUsed="1"/>
     <w:lsdException w:name="Balloon Text" w:semiHidden="1" w:unhideWhenUsed="1"/>
     <w:lsdException w:name="Table Grid" w:uiPriority="39"/>
-    <w:lsdException w:name="Table Theme" w:semiHidden="1" w:unhideWhenUsed="1"/>
     <w:lsdException w:name="Placeholder Text" w:semiHidden="1"/>
     <w:lsdException w:name="No Spacing" w:uiPriority="1" w:qFormat="1"/>
     <w:lsdException w:name="Light Shading" w:uiPriority="60"/>
@@ -10510,6 +10517,7 @@
     <w:lsdException w:name="Hashtag" w:semiHidden="1" w:unhideWhenUsed="1"/>
     <w:lsdException w:name="Unresolved Mention" w:semiHidden="1" w:unhideWhenUsed="1"/>
     <w:lsdException w:name="Smart Link" w:semiHidden="1" w:unhideWhenUsed="1"/>
+    <w:lsdException w:name="Smart Link Error" w:semiHidden="1" w:unhideWhenUsed="1"/>
   </w:latentStyles>
   <w:style w:type="paragraph" w:default="1" w:styleId="Normal">
     <w:name w:val="Normal"/>

</xml_diff>